<commit_message>
fixed bugs and added chagnes to documentation
</commit_message>
<xml_diff>
--- a/Assignment2/Documentation/Assignment_2_Laverghetta_Thomas_Report.docx
+++ b/Assignment2/Documentation/Assignment_2_Laverghetta_Thomas_Report.docx
@@ -2678,11 +2678,6 @@
       </w:r>
     </w:p>
     <w:p>
-      <w:r>
-        <w:t>The images shown in figure 1 were inputted into the system.</w:t>
-      </w:r>
-    </w:p>
-    <w:p>
       <w:pPr>
         <w:jc w:val="center"/>
       </w:pPr>
@@ -2691,7 +2686,7 @@
           <w:noProof/>
         </w:rPr>
         <w:drawing>
-          <wp:inline distT="0" distB="0" distL="0" distR="0" wp14:anchorId="21AE33C7" wp14:editId="5A8AE38B">
+          <wp:inline distT="0" distB="0" distL="0" distR="0" wp14:anchorId="0F0CF74E" wp14:editId="7F7819F0">
             <wp:extent cx="2318918" cy="1547877"/>
             <wp:effectExtent l="0" t="0" r="5715" b="0"/>
             <wp:docPr id="1" name="Picture 1" descr="Shape&#10;&#10;Description automatically generated"/>
@@ -2737,7 +2732,7 @@
           <w:noProof/>
         </w:rPr>
         <w:drawing>
-          <wp:inline distT="0" distB="0" distL="0" distR="0" wp14:anchorId="5F818516" wp14:editId="42162988">
+          <wp:inline distT="0" distB="0" distL="0" distR="0" wp14:anchorId="3D880BA4" wp14:editId="27336B5F">
             <wp:extent cx="1481766" cy="1543507"/>
             <wp:effectExtent l="0" t="0" r="4445" b="0"/>
             <wp:docPr id="2" name="Picture 2" descr="Logo, company name&#10;&#10;Description automatically generated"/>
@@ -2783,7 +2778,7 @@
           <w:noProof/>
         </w:rPr>
         <w:drawing>
-          <wp:inline distT="0" distB="0" distL="0" distR="0" wp14:anchorId="30CD7615" wp14:editId="481CB77B">
+          <wp:inline distT="0" distB="0" distL="0" distR="0" wp14:anchorId="7AAAD85A" wp14:editId="073AE16C">
             <wp:extent cx="1543507" cy="1543507"/>
             <wp:effectExtent l="0" t="0" r="0" b="0"/>
             <wp:docPr id="4" name="Picture 4" descr="A picture containing shape&#10;&#10;Description automatically generated"/>
@@ -2833,6 +2828,29 @@
         <w:t>Figure 1. Input images</w:t>
       </w:r>
     </w:p>
+    <w:p>
+      <w:r>
+        <w:t xml:space="preserve">The images shown in figure 1 were inputted into the </w:t>
+      </w:r>
+      <w:r>
+        <w:t xml:space="preserve">genetic algorithm. </w:t>
+      </w:r>
+      <w:r>
+        <w:t>The algorithm parameters were population size set to 25-images,</w:t>
+      </w:r>
+      <w:r>
+        <w:t xml:space="preserve"> 100-triangles per individual,</w:t>
+      </w:r>
+      <w:r>
+        <w:t xml:space="preserve"> </w:t>
+      </w:r>
+      <w:r>
+        <w:t xml:space="preserve">5-children per generation, </w:t>
+      </w:r>
+      <w:r>
+        <w:t xml:space="preserve">0.5-probability for parent1 crossover, and 0.05-mutation probability. </w:t>
+      </w:r>
+    </w:p>
     <w:p/>
     <w:p>
       <w:pPr>
@@ -2848,6 +2866,21 @@
     <w:p>
       <w:r>
         <w:t xml:space="preserve">For this test, I inputted the Italian flag from figure 1 (far left image) with different parameter values to determine performance. </w:t>
+      </w:r>
+      <w:r>
+        <w:t>The parameter I changed were, population size,</w:t>
+      </w:r>
+      <w:r>
+        <w:t xml:space="preserve"> number of triangles per individual,</w:t>
+      </w:r>
+      <w:r>
+        <w:t xml:space="preserve"> probability of parent1 crossover,</w:t>
+      </w:r>
+      <w:r>
+        <w:t xml:space="preserve"> and mutation probability.</w:t>
+      </w:r>
+      <w:r>
+        <w:t xml:space="preserve"> </w:t>
       </w:r>
     </w:p>
     <w:sectPr>

</xml_diff>

<commit_message>
Added another image to test
</commit_message>
<xml_diff>
--- a/Assignment2/Documentation/Assignment_2_Laverghetta_Thomas_Report.docx
+++ b/Assignment2/Documentation/Assignment_2_Laverghetta_Thomas_Report.docx
@@ -368,6 +368,7 @@
         </w:rPr>
         <w:t xml:space="preserve">parent1, parent2 = </w:t>
       </w:r>
+      <w:proofErr w:type="gramStart"/>
       <w:r>
         <w:rPr>
           <w:i/>
@@ -375,6 +376,7 @@
         </w:rPr>
         <w:t>Selection(</w:t>
       </w:r>
+      <w:proofErr w:type="gramEnd"/>
       <w:r>
         <w:rPr>
           <w:i/>
@@ -426,6 +428,7 @@
         </w:rPr>
         <w:t xml:space="preserve">child = </w:t>
       </w:r>
+      <w:proofErr w:type="gramStart"/>
       <w:r>
         <w:rPr>
           <w:i/>
@@ -433,6 +436,7 @@
         </w:rPr>
         <w:t>Crossover(</w:t>
       </w:r>
+      <w:proofErr w:type="gramEnd"/>
       <w:r>
         <w:rPr>
           <w:i/>
@@ -904,12 +908,21 @@
         <w:t>img</w:t>
       </w:r>
       <w:proofErr w:type="spellEnd"/>
-      <w:r>
-        <w:rPr>
-          <w:i/>
-          <w:iCs/>
-        </w:rPr>
-        <w:t>).histogram()</w:t>
+      <w:proofErr w:type="gramStart"/>
+      <w:r>
+        <w:rPr>
+          <w:i/>
+          <w:iCs/>
+        </w:rPr>
+        <w:t>).histogram</w:t>
+      </w:r>
+      <w:proofErr w:type="gramEnd"/>
+      <w:r>
+        <w:rPr>
+          <w:i/>
+          <w:iCs/>
+        </w:rPr>
+        <w:t>()</w:t>
       </w:r>
     </w:p>
     <w:p>
@@ -932,7 +945,23 @@
           <w:i/>
           <w:iCs/>
         </w:rPr>
-        <w:t>fitness = sqrt(reduce(</w:t>
+        <w:t xml:space="preserve">fitness = </w:t>
+      </w:r>
+      <w:proofErr w:type="gramStart"/>
+      <w:r>
+        <w:rPr>
+          <w:i/>
+          <w:iCs/>
+        </w:rPr>
+        <w:t>sqrt(</w:t>
+      </w:r>
+      <w:proofErr w:type="gramEnd"/>
+      <w:r>
+        <w:rPr>
+          <w:i/>
+          <w:iCs/>
+        </w:rPr>
+        <w:t>reduce(</w:t>
       </w:r>
       <w:proofErr w:type="spellStart"/>
       <w:r>
@@ -1115,6 +1144,7 @@
         </w:rPr>
         <w:t>individuals (</w:t>
       </w:r>
+      <w:proofErr w:type="gramStart"/>
       <w:r>
         <w:rPr>
           <w:i/>
@@ -1127,7 +1157,15 @@
           <w:i/>
           <w:iCs/>
         </w:rPr>
-        <w:t>[]) by fitness</w:t>
+        <w:t>[</w:t>
+      </w:r>
+      <w:proofErr w:type="gramEnd"/>
+      <w:r>
+        <w:rPr>
+          <w:i/>
+          <w:iCs/>
+        </w:rPr>
+        <w:t>]) by fitness</w:t>
       </w:r>
       <w:r>
         <w:rPr>
@@ -1938,7 +1976,23 @@
           <w:i/>
           <w:iCs/>
         </w:rPr>
-        <w:t xml:space="preserve"> = 0 : gene length:</w:t>
+        <w:t xml:space="preserve"> = </w:t>
+      </w:r>
+      <w:proofErr w:type="gramStart"/>
+      <w:r>
+        <w:rPr>
+          <w:i/>
+          <w:iCs/>
+        </w:rPr>
+        <w:t>0 :</w:t>
+      </w:r>
+      <w:proofErr w:type="gramEnd"/>
+      <w:r>
+        <w:rPr>
+          <w:i/>
+          <w:iCs/>
+        </w:rPr>
+        <w:t xml:space="preserve"> gene length:</w:t>
       </w:r>
     </w:p>
     <w:p>
@@ -2385,7 +2439,23 @@
           <w:i/>
           <w:iCs/>
         </w:rPr>
-        <w:t xml:space="preserve"> = 0 : gene length:</w:t>
+        <w:t xml:space="preserve"> = </w:t>
+      </w:r>
+      <w:proofErr w:type="gramStart"/>
+      <w:r>
+        <w:rPr>
+          <w:i/>
+          <w:iCs/>
+        </w:rPr>
+        <w:t>0 :</w:t>
+      </w:r>
+      <w:proofErr w:type="gramEnd"/>
+      <w:r>
+        <w:rPr>
+          <w:i/>
+          <w:iCs/>
+        </w:rPr>
+        <w:t xml:space="preserve"> gene length:</w:t>
       </w:r>
     </w:p>
     <w:p>
@@ -2826,7 +2896,15 @@
     </w:p>
     <w:p>
       <w:r>
-        <w:t>To keep it simplistic, I will only be showing generations 0, 1000, and 100,000. The remaining data can be found within data folder (MSIM-480/Assignment2/Documentation/”Data Folder”). The data is formatted with “&lt;image name&gt;_pop&lt;population size&gt;_</w:t>
+        <w:t>To keep it simplistic, I will only be showing generations 0, 1000, and 100,000. The remaining data can be found within data folder (MSIM-480/Assignment2/Documentation</w:t>
+      </w:r>
+      <w:proofErr w:type="gramStart"/>
+      <w:r>
+        <w:t>/”Data</w:t>
+      </w:r>
+      <w:proofErr w:type="gramEnd"/>
+      <w:r>
+        <w:t xml:space="preserve"> Folder”). The data is formatted with “&lt;image name&gt;_pop&lt;population size&gt;_</w:t>
       </w:r>
       <w:proofErr w:type="spellStart"/>
       <w:r>
@@ -3341,6 +3419,21 @@
     </w:p>
     <w:p/>
     <w:p>
+      <w:r>
+        <w:t xml:space="preserve">Based on the output images produced, </w:t>
+      </w:r>
+      <w:r>
+        <w:t>mid-</w:t>
+      </w:r>
+      <w:r>
+        <w:t xml:space="preserve">complexity image produced the closest image to the source image. </w:t>
+      </w:r>
+      <w:r>
+        <w:t xml:space="preserve">The black </w:t>
+      </w:r>
+    </w:p>
+    <w:p/>
+    <w:p>
       <w:pPr>
         <w:pStyle w:val="Heading2"/>
       </w:pPr>
@@ -3719,6 +3812,7 @@
         </w:numPr>
       </w:pPr>
       <w:r>
+        <w:lastRenderedPageBreak/>
         <w:t xml:space="preserve">Population = 25, Number of triangles = 100, Probability of crossover = 0.5, and </w:t>
       </w:r>
       <w:r>
@@ -3736,7 +3830,6 @@
         <w:rPr>
           <w:noProof/>
         </w:rPr>
-        <w:lastRenderedPageBreak/>
         <w:drawing>
           <wp:inline distT="0" distB="0" distL="0" distR="0" wp14:anchorId="7B46E26F" wp14:editId="6969BEB2">
             <wp:extent cx="1752289" cy="1170432"/>
@@ -4505,6 +4598,7 @@
     <w:p/>
     <w:p>
       <w:r>
+        <w:lastRenderedPageBreak/>
         <w:t xml:space="preserve">Based on the outputs for the five samples test, </w:t>
       </w:r>
       <w:r>
@@ -4526,11 +4620,7 @@
         <w:t xml:space="preserve">Right off the bat, </w:t>
       </w:r>
       <w:r>
-        <w:t xml:space="preserve">out of all tests, sample test 1 was the worst due to a purplish triangle in the center of the image. This </w:t>
-      </w:r>
-      <w:r>
-        <w:lastRenderedPageBreak/>
-        <w:t xml:space="preserve">purple triangle was produced at generation zero and stayed until generation 100,000. On like sample test 2, which had a similar purple triangle that disappeared between generation 1,000 and 100,000. Therefore, producing a more similar image to the source image. </w:t>
+        <w:t xml:space="preserve">out of all tests, sample test 1 was the worst due to a purplish triangle in the center of the image. This purple triangle was produced at generation zero and stayed until generation 100,000. On like sample test 2, which had a similar purple triangle that disappeared between generation 1,000 and 100,000. Therefore, producing a more similar image to the source image. </w:t>
       </w:r>
       <w:r>
         <w:t xml:space="preserve">Although, sample test 2 did have problem of its own. Within the red domain of the flag, it had yellow and tan triangles that other sample tests were able to eliminate by having triangles that were closer to red color. For example, sample test 4 had dark purples mixed with red triangles </w:t>

</xml_diff>

<commit_message>
First Assignment 3 Commit
</commit_message>
<xml_diff>
--- a/Assignment2/Documentation/Assignment_2_Laverghetta_Thomas_Report.docx
+++ b/Assignment2/Documentation/Assignment_2_Laverghetta_Thomas_Report.docx
@@ -3416,20 +3416,61 @@
       <w:r>
         <w:t xml:space="preserve"> </w:t>
       </w:r>
-    </w:p>
-    <w:p/>
-    <w:p>
-      <w:r>
-        <w:t xml:space="preserve">Based on the output images produced, </w:t>
-      </w:r>
-      <w:r>
-        <w:t>mid-</w:t>
-      </w:r>
-      <w:r>
-        <w:t xml:space="preserve">complexity image produced the closest image to the source image. </w:t>
-      </w:r>
-      <w:r>
-        <w:t xml:space="preserve">The black </w:t>
+      <w:r>
+        <w:t xml:space="preserve">          </w:t>
+      </w:r>
+      <w:r>
+        <w:rPr>
+          <w:noProof/>
+        </w:rPr>
+        <w:drawing>
+          <wp:inline distT="0" distB="0" distL="0" distR="0" wp14:anchorId="49B2309E" wp14:editId="1EBCB1CF">
+            <wp:extent cx="1286588" cy="1340746"/>
+            <wp:effectExtent l="0" t="0" r="8890" b="0"/>
+            <wp:docPr id="27" name="Picture 27"/>
+            <wp:cNvGraphicFramePr>
+              <a:graphicFrameLocks xmlns:a="http://schemas.openxmlformats.org/drawingml/2006/main" noChangeAspect="1"/>
+            </wp:cNvGraphicFramePr>
+            <a:graphic xmlns:a="http://schemas.openxmlformats.org/drawingml/2006/main">
+              <a:graphicData uri="http://schemas.openxmlformats.org/drawingml/2006/picture">
+                <pic:pic xmlns:pic="http://schemas.openxmlformats.org/drawingml/2006/picture">
+                  <pic:nvPicPr>
+                    <pic:cNvPr id="0" name="Picture 1"/>
+                    <pic:cNvPicPr>
+                      <a:picLocks noChangeAspect="1" noChangeArrowheads="1"/>
+                    </pic:cNvPicPr>
+                  </pic:nvPicPr>
+                  <pic:blipFill>
+                    <a:blip r:embed="rId19" cstate="print">
+                      <a:extLst>
+                        <a:ext uri="{28A0092B-C50C-407E-A947-70E740481C1C}">
+                          <a14:useLocalDpi xmlns:a14="http://schemas.microsoft.com/office/drawing/2010/main" val="0"/>
+                        </a:ext>
+                      </a:extLst>
+                    </a:blip>
+                    <a:srcRect/>
+                    <a:stretch>
+                      <a:fillRect/>
+                    </a:stretch>
+                  </pic:blipFill>
+                  <pic:spPr bwMode="auto">
+                    <a:xfrm>
+                      <a:off x="0" y="0"/>
+                      <a:ext cx="1323034" cy="1378726"/>
+                    </a:xfrm>
+                    <a:prstGeom prst="rect">
+                      <a:avLst/>
+                    </a:prstGeom>
+                    <a:noFill/>
+                    <a:ln>
+                      <a:noFill/>
+                    </a:ln>
+                  </pic:spPr>
+                </pic:pic>
+              </a:graphicData>
+            </a:graphic>
+          </wp:inline>
+        </w:drawing>
       </w:r>
     </w:p>
     <w:p/>
@@ -3812,24 +3853,24 @@
         </w:numPr>
       </w:pPr>
       <w:r>
+        <w:t xml:space="preserve">Population = 25, Number of triangles = 100, Probability of crossover = 0.5, and </w:t>
+      </w:r>
+      <w:r>
+        <w:rPr>
+          <w:highlight w:val="yellow"/>
+        </w:rPr>
+        <w:t>Mutation probability = 0.10</w:t>
+      </w:r>
+    </w:p>
+    <w:p>
+      <w:pPr>
+        <w:jc w:val="center"/>
+      </w:pPr>
+      <w:r>
+        <w:rPr>
+          <w:noProof/>
+        </w:rPr>
         <w:lastRenderedPageBreak/>
-        <w:t xml:space="preserve">Population = 25, Number of triangles = 100, Probability of crossover = 0.5, and </w:t>
-      </w:r>
-      <w:r>
-        <w:rPr>
-          <w:highlight w:val="yellow"/>
-        </w:rPr>
-        <w:t>Mutation probability = 0.10</w:t>
-      </w:r>
-    </w:p>
-    <w:p>
-      <w:pPr>
-        <w:jc w:val="center"/>
-      </w:pPr>
-      <w:r>
-        <w:rPr>
-          <w:noProof/>
-        </w:rPr>
         <w:drawing>
           <wp:inline distT="0" distB="0" distL="0" distR="0" wp14:anchorId="7B46E26F" wp14:editId="6969BEB2">
             <wp:extent cx="1752289" cy="1170432"/>
@@ -3848,7 +3889,7 @@
                     </pic:cNvPicPr>
                   </pic:nvPicPr>
                   <pic:blipFill>
-                    <a:blip r:embed="rId19">
+                    <a:blip r:embed="rId20">
                       <a:extLst>
                         <a:ext uri="{28A0092B-C50C-407E-A947-70E740481C1C}">
                           <a14:useLocalDpi xmlns:a14="http://schemas.microsoft.com/office/drawing/2010/main" val="0"/>
@@ -3910,7 +3951,7 @@
                     </pic:cNvPicPr>
                   </pic:nvPicPr>
                   <pic:blipFill>
-                    <a:blip r:embed="rId20">
+                    <a:blip r:embed="rId21">
                       <a:extLst>
                         <a:ext uri="{28A0092B-C50C-407E-A947-70E740481C1C}">
                           <a14:useLocalDpi xmlns:a14="http://schemas.microsoft.com/office/drawing/2010/main" val="0"/>
@@ -3969,7 +4010,7 @@
                     </pic:cNvPicPr>
                   </pic:nvPicPr>
                   <pic:blipFill>
-                    <a:blip r:embed="rId21">
+                    <a:blip r:embed="rId22">
                       <a:extLst>
                         <a:ext uri="{28A0092B-C50C-407E-A947-70E740481C1C}">
                           <a14:useLocalDpi xmlns:a14="http://schemas.microsoft.com/office/drawing/2010/main" val="0"/>
@@ -4049,7 +4090,7 @@
                     </pic:cNvPicPr>
                   </pic:nvPicPr>
                   <pic:blipFill>
-                    <a:blip r:embed="rId22">
+                    <a:blip r:embed="rId23">
                       <a:extLst>
                         <a:ext uri="{28A0092B-C50C-407E-A947-70E740481C1C}">
                           <a14:useLocalDpi xmlns:a14="http://schemas.microsoft.com/office/drawing/2010/main" val="0"/>
@@ -4111,7 +4152,7 @@
                     </pic:cNvPicPr>
                   </pic:nvPicPr>
                   <pic:blipFill>
-                    <a:blip r:embed="rId23">
+                    <a:blip r:embed="rId24">
                       <a:extLst>
                         <a:ext uri="{28A0092B-C50C-407E-A947-70E740481C1C}">
                           <a14:useLocalDpi xmlns:a14="http://schemas.microsoft.com/office/drawing/2010/main" val="0"/>
@@ -4173,7 +4214,7 @@
                     </pic:cNvPicPr>
                   </pic:nvPicPr>
                   <pic:blipFill>
-                    <a:blip r:embed="rId24">
+                    <a:blip r:embed="rId25">
                       <a:extLst>
                         <a:ext uri="{28A0092B-C50C-407E-A947-70E740481C1C}">
                           <a14:useLocalDpi xmlns:a14="http://schemas.microsoft.com/office/drawing/2010/main" val="0"/>
@@ -4249,7 +4290,7 @@
                     </pic:cNvPicPr>
                   </pic:nvPicPr>
                   <pic:blipFill>
-                    <a:blip r:embed="rId25">
+                    <a:blip r:embed="rId26">
                       <a:extLst>
                         <a:ext uri="{28A0092B-C50C-407E-A947-70E740481C1C}">
                           <a14:useLocalDpi xmlns:a14="http://schemas.microsoft.com/office/drawing/2010/main" val="0"/>
@@ -4305,7 +4346,7 @@
                     </pic:cNvPicPr>
                   </pic:nvPicPr>
                   <pic:blipFill>
-                    <a:blip r:embed="rId26">
+                    <a:blip r:embed="rId27">
                       <a:extLst>
                         <a:ext uri="{28A0092B-C50C-407E-A947-70E740481C1C}">
                           <a14:useLocalDpi xmlns:a14="http://schemas.microsoft.com/office/drawing/2010/main" val="0"/>
@@ -4361,7 +4402,7 @@
                     </pic:cNvPicPr>
                   </pic:nvPicPr>
                   <pic:blipFill>
-                    <a:blip r:embed="rId27">
+                    <a:blip r:embed="rId28">
                       <a:extLst>
                         <a:ext uri="{28A0092B-C50C-407E-A947-70E740481C1C}">
                           <a14:useLocalDpi xmlns:a14="http://schemas.microsoft.com/office/drawing/2010/main" val="0"/>
@@ -4445,7 +4486,7 @@
                     </pic:cNvPicPr>
                   </pic:nvPicPr>
                   <pic:blipFill>
-                    <a:blip r:embed="rId28">
+                    <a:blip r:embed="rId29">
                       <a:extLst>
                         <a:ext uri="{28A0092B-C50C-407E-A947-70E740481C1C}">
                           <a14:useLocalDpi xmlns:a14="http://schemas.microsoft.com/office/drawing/2010/main" val="0"/>
@@ -4504,7 +4545,7 @@
                     </pic:cNvPicPr>
                   </pic:nvPicPr>
                   <pic:blipFill>
-                    <a:blip r:embed="rId29">
+                    <a:blip r:embed="rId30">
                       <a:extLst>
                         <a:ext uri="{28A0092B-C50C-407E-A947-70E740481C1C}">
                           <a14:useLocalDpi xmlns:a14="http://schemas.microsoft.com/office/drawing/2010/main" val="0"/>
@@ -4563,7 +4604,7 @@
                     </pic:cNvPicPr>
                   </pic:nvPicPr>
                   <pic:blipFill>
-                    <a:blip r:embed="rId30">
+                    <a:blip r:embed="rId31">
                       <a:extLst>
                         <a:ext uri="{28A0092B-C50C-407E-A947-70E740481C1C}">
                           <a14:useLocalDpi xmlns:a14="http://schemas.microsoft.com/office/drawing/2010/main" val="0"/>
@@ -4598,29 +4639,32 @@
     <w:p/>
     <w:p>
       <w:r>
+        <w:t xml:space="preserve">Based on the outputs for the five samples test, </w:t>
+      </w:r>
+      <w:r>
+        <w:t>all</w:t>
+      </w:r>
+      <w:r>
+        <w:t xml:space="preserve"> produce outputs at generation 100,000 that resemble source image (</w:t>
+      </w:r>
+      <w:r>
+        <w:t xml:space="preserve">Figure 1. </w:t>
+      </w:r>
+      <w:r>
+        <w:t>Italian Flag)</w:t>
+      </w:r>
+      <w:r>
+        <w:t xml:space="preserve">; although, some produced slightly better images. </w:t>
+      </w:r>
+      <w:r>
+        <w:t xml:space="preserve">Right off the bat, </w:t>
+      </w:r>
+      <w:r>
+        <w:t xml:space="preserve">out of all tests, sample test 1 was the worst due to a purplish triangle in the center of the image. This </w:t>
+      </w:r>
+      <w:r>
         <w:lastRenderedPageBreak/>
-        <w:t xml:space="preserve">Based on the outputs for the five samples test, </w:t>
-      </w:r>
-      <w:r>
-        <w:t>all</w:t>
-      </w:r>
-      <w:r>
-        <w:t xml:space="preserve"> produce outputs at generation 100,000 that resemble source image (</w:t>
-      </w:r>
-      <w:r>
-        <w:t xml:space="preserve">Figure 1. </w:t>
-      </w:r>
-      <w:r>
-        <w:t>Italian Flag)</w:t>
-      </w:r>
-      <w:r>
-        <w:t xml:space="preserve">; although, some produced slightly better images. </w:t>
-      </w:r>
-      <w:r>
-        <w:t xml:space="preserve">Right off the bat, </w:t>
-      </w:r>
-      <w:r>
-        <w:t xml:space="preserve">out of all tests, sample test 1 was the worst due to a purplish triangle in the center of the image. This purple triangle was produced at generation zero and stayed until generation 100,000. On like sample test 2, which had a similar purple triangle that disappeared between generation 1,000 and 100,000. Therefore, producing a more similar image to the source image. </w:t>
+        <w:t xml:space="preserve">purple triangle was produced at generation zero and stayed until generation 100,000. On like sample test 2, which had a similar purple triangle that disappeared between generation 1,000 and 100,000. Therefore, producing a more similar image to the source image. </w:t>
       </w:r>
       <w:r>
         <w:t xml:space="preserve">Although, sample test 2 did have problem of its own. Within the red domain of the flag, it had yellow and tan triangles that other sample tests were able to eliminate by having triangles that were closer to red color. For example, sample test 4 had dark purples mixed with red triangles </w:t>
@@ -4630,7 +4674,7 @@
       </w:r>
     </w:p>
     <w:sectPr>
-      <w:footerReference w:type="default" r:id="rId31"/>
+      <w:footerReference w:type="default" r:id="rId32"/>
       <w:pgSz w:w="12240" w:h="15840"/>
       <w:pgMar w:top="1440" w:right="1440" w:bottom="1440" w:left="1440" w:header="720" w:footer="720" w:gutter="0"/>
       <w:cols w:space="720"/>

</xml_diff>